<commit_message>
progress on well log indexer GUI
</commit_message>
<xml_diff>
--- a/dev/freshet_forecasting/technical_memo.docx
+++ b/dev/freshet_forecasting/technical_memo.docx
@@ -61,43 +61,22 @@
     </w:p>
     <w:p>
       <w:pPr>
+        <w:pStyle w:val="Heading1"/>
+      </w:pPr>
+      <w:r>
+        <w:t>Introduction</w:t>
+      </w:r>
+    </w:p>
+    <w:p>
+      <w:pPr>
         <w:jc w:val="both"/>
-        <w:rPr>
-          <w:b/>
-          <w:bCs/>
-        </w:rPr>
-      </w:pPr>
-      <w:r>
-        <w:rPr>
-          <w:b/>
-          <w:bCs/>
-        </w:rPr>
-        <w:t>Introduction</w:t>
-      </w:r>
-    </w:p>
-    <w:p>
-      <w:pPr>
-        <w:jc w:val="both"/>
-      </w:pPr>
-    </w:p>
-    <w:p>
-      <w:pPr>
-        <w:jc w:val="both"/>
-      </w:pPr>
-    </w:p>
-    <w:p>
-      <w:pPr>
-        <w:jc w:val="both"/>
-        <w:rPr>
-          <w:b/>
-          <w:bCs/>
-        </w:rPr>
-      </w:pPr>
-      <w:r>
-        <w:rPr>
-          <w:b/>
-          <w:bCs/>
-        </w:rPr>
+      </w:pPr>
+    </w:p>
+    <w:p>
+      <w:pPr>
+        <w:pStyle w:val="Heading2"/>
+      </w:pPr>
+      <w:r>
         <w:t>Background</w:t>
       </w:r>
     </w:p>
@@ -176,7 +155,7 @@
                     <pic:cNvPicPr/>
                   </pic:nvPicPr>
                   <pic:blipFill>
-                    <a:blip r:embed="rId5"/>
+                    <a:blip r:embed="rId6"/>
                     <a:stretch>
                       <a:fillRect/>
                     </a:stretch>
@@ -212,14 +191,24 @@
       <w:r>
         <w:t xml:space="preserve">Figure </w:t>
       </w:r>
-      <w:fldSimple w:instr=" SEQ Figure \* ARABIC ">
-        <w:r>
-          <w:rPr>
-            <w:noProof/>
-          </w:rPr>
-          <w:t>1</w:t>
-        </w:r>
-      </w:fldSimple>
+      <w:r>
+        <w:fldChar w:fldCharType="begin"/>
+      </w:r>
+      <w:r>
+        <w:instrText xml:space="preserve"> SEQ Figure \* ARABIC </w:instrText>
+      </w:r>
+      <w:r>
+        <w:fldChar w:fldCharType="separate"/>
+      </w:r>
+      <w:r>
+        <w:rPr>
+          <w:noProof/>
+        </w:rPr>
+        <w:t>1</w:t>
+      </w:r>
+      <w:r>
+        <w:fldChar w:fldCharType="end"/>
+      </w:r>
       <w:r>
         <w:t>: Screenshot of preliminary linear regression based analysis, conducted by [?].</w:t>
       </w:r>
@@ -236,17 +225,26 @@
       </w:pPr>
       <w:bookmarkStart w:id="0" w:name="_Ref203657455"/>
       <w:r>
-        <w:lastRenderedPageBreak/>
         <w:t xml:space="preserve">Table </w:t>
       </w:r>
-      <w:fldSimple w:instr=" SEQ Table \* ARABIC ">
-        <w:r>
-          <w:rPr>
-            <w:noProof/>
-          </w:rPr>
-          <w:t>1</w:t>
-        </w:r>
-      </w:fldSimple>
+      <w:r>
+        <w:fldChar w:fldCharType="begin"/>
+      </w:r>
+      <w:r>
+        <w:instrText xml:space="preserve"> SEQ Table \* ARABIC </w:instrText>
+      </w:r>
+      <w:r>
+        <w:fldChar w:fldCharType="separate"/>
+      </w:r>
+      <w:r>
+        <w:rPr>
+          <w:noProof/>
+        </w:rPr>
+        <w:t>1</w:t>
+      </w:r>
+      <w:r>
+        <w:fldChar w:fldCharType="end"/>
+      </w:r>
       <w:bookmarkEnd w:id="0"/>
       <w:r>
         <w:t>: Study basins and corresponding gauge codes</w:t>
@@ -310,6 +308,7 @@
               <w:jc w:val="both"/>
             </w:pPr>
             <w:r>
+              <w:lastRenderedPageBreak/>
               <w:t>Marsh Lake</w:t>
             </w:r>
           </w:p>
@@ -582,11 +581,52 @@
       </w:pPr>
     </w:p>
     <w:p>
-      <w:r>
-        <w:rPr>
-          <w:b/>
-          <w:bCs/>
-        </w:rPr>
+      <w:pPr>
+        <w:jc w:val="both"/>
+      </w:pPr>
+      <w:r>
+        <w:t>Building on the previous work, which identified a faint linear relationship between April SWE and peaks. In this work, we seek to improve the predictive power of these forecasters through exploiting additional predictor variables and models. Specifically, we establish the the following objectives:</w:t>
+      </w:r>
+    </w:p>
+    <w:p>
+      <w:pPr>
+        <w:pStyle w:val="ListParagraph"/>
+        <w:numPr>
+          <w:ilvl w:val="0"/>
+          <w:numId w:val="2"/>
+        </w:numPr>
+        <w:jc w:val="both"/>
+      </w:pPr>
+      <w:r>
+        <w:t>Evaluate additional predictor variables</w:t>
+      </w:r>
+    </w:p>
+    <w:p>
+      <w:pPr>
+        <w:pStyle w:val="ListParagraph"/>
+        <w:numPr>
+          <w:ilvl w:val="0"/>
+          <w:numId w:val="2"/>
+        </w:numPr>
+        <w:jc w:val="both"/>
+      </w:pPr>
+      <w:r>
+        <w:t>Evaluate additional models, including multi-variable linear regression, random forests (RFs), and artificial neural networks (ANNs)</w:t>
+      </w:r>
+    </w:p>
+    <w:p>
+      <w:pPr>
+        <w:pStyle w:val="Heading1"/>
+      </w:pPr>
+      <w:r>
+        <w:t>Methods</w:t>
+      </w:r>
+    </w:p>
+    <w:p>
+      <w:pPr>
+        <w:pStyle w:val="Heading1"/>
+      </w:pPr>
+      <w:r>
         <w:t>Results</w:t>
       </w:r>
     </w:p>
@@ -594,18 +634,51 @@
       <w:r>
         <w:t xml:space="preserve">First, we repeat the background experiment, which serves both as a sanity check and baseline with which to compare our results. The linear regression models are illustrated in scatterplots in </w:t>
       </w:r>
-    </w:p>
-    <w:p/>
+      <w:r>
+        <w:fldChar w:fldCharType="begin"/>
+      </w:r>
+      <w:r>
+        <w:instrText xml:space="preserve"> REF _Ref203658266 \h </w:instrText>
+      </w:r>
+      <w:r>
+        <w:fldChar w:fldCharType="separate"/>
+      </w:r>
+      <w:r>
+        <w:t xml:space="preserve">Figure </w:t>
+      </w:r>
+      <w:r>
+        <w:rPr>
+          <w:noProof/>
+        </w:rPr>
+        <w:t>2</w:t>
+      </w:r>
+      <w:r>
+        <w:fldChar w:fldCharType="end"/>
+      </w:r>
+      <w:r>
+        <w:t>, which note R</w:t>
+      </w:r>
+      <w:r>
+        <w:rPr>
+          <w:vertAlign w:val="superscript"/>
+        </w:rPr>
+        <w:t>2</w:t>
+      </w:r>
+      <w:r>
+        <w:t xml:space="preserve"> and Nash-Sutcliffe Efficiency (NSE) values.</w:t>
+      </w:r>
+    </w:p>
     <w:p>
       <w:pPr>
         <w:keepNext/>
+        <w:jc w:val="center"/>
       </w:pPr>
       <w:r>
         <w:lastRenderedPageBreak/>
         <w:drawing>
-          <wp:inline distT="0" distB="0" distL="0" distR="0" wp14:anchorId="34FA9B94" wp14:editId="7B926E0D">
-            <wp:extent cx="4286250" cy="5731951"/>
-            <wp:effectExtent l="0" t="0" r="0" b="2540"/>
+          <wp:inline distT="0" distB="0" distL="0" distR="0" wp14:anchorId="34FA9B94" wp14:editId="6614B795">
+            <wp:extent cx="3095625" cy="4139743"/>
+            <wp:effectExtent l="0" t="0" r="0" b="0"/>
             <wp:docPr id="1480472889" name="Picture 1" descr="A graph of different types of water&#10;&#10;AI-generated content may be incorrect."/>
             <wp:cNvGraphicFramePr>
               <a:graphicFrameLocks xmlns:a="http://schemas.openxmlformats.org/drawingml/2006/main" noChangeAspect="1"/>
@@ -618,7 +691,7 @@
                     <pic:cNvPicPr/>
                   </pic:nvPicPr>
                   <pic:blipFill>
-                    <a:blip r:embed="rId6"/>
+                    <a:blip r:embed="rId7"/>
                     <a:stretch>
                       <a:fillRect/>
                     </a:stretch>
@@ -626,7 +699,7 @@
                   <pic:spPr>
                     <a:xfrm>
                       <a:off x="0" y="0"/>
-                      <a:ext cx="4290493" cy="5737625"/>
+                      <a:ext cx="3100917" cy="4146820"/>
                     </a:xfrm>
                     <a:prstGeom prst="rect">
                       <a:avLst/>
@@ -642,27 +715,39 @@
     <w:p>
       <w:pPr>
         <w:pStyle w:val="Caption"/>
-      </w:pPr>
+        <w:jc w:val="center"/>
+      </w:pPr>
+      <w:bookmarkStart w:id="1" w:name="_Ref203658266"/>
       <w:r>
         <w:t xml:space="preserve">Figure </w:t>
       </w:r>
-      <w:fldSimple w:instr=" SEQ Figure \* ARABIC ">
-        <w:r>
-          <w:rPr>
-            <w:noProof/>
-          </w:rPr>
-          <w:t>2</w:t>
-        </w:r>
-      </w:fldSimple>
+      <w:r>
+        <w:fldChar w:fldCharType="begin"/>
+      </w:r>
+      <w:r>
+        <w:instrText xml:space="preserve"> SEQ Figure \* ARABIC </w:instrText>
+      </w:r>
+      <w:r>
+        <w:fldChar w:fldCharType="separate"/>
+      </w:r>
+      <w:r>
+        <w:rPr>
+          <w:noProof/>
+        </w:rPr>
+        <w:t>2</w:t>
+      </w:r>
+      <w:r>
+        <w:fldChar w:fldCharType="end"/>
+      </w:r>
+      <w:bookmarkEnd w:id="1"/>
       <w:r>
         <w:t>: Baseline single variable linear regression models</w:t>
       </w:r>
-    </w:p>
-    <w:p>
-      <w:r>
-        <w:t xml:space="preserve"> </w:t>
-      </w:r>
-    </w:p>
+      <w:r>
+        <w:t>.</w:t>
+      </w:r>
+    </w:p>
+    <w:p/>
     <w:p>
       <w:pPr>
         <w:jc w:val="both"/>
@@ -690,7 +775,7 @@
                     <pic:cNvPicPr/>
                   </pic:nvPicPr>
                   <pic:blipFill>
-                    <a:blip r:embed="rId7"/>
+                    <a:blip r:embed="rId8"/>
                     <a:stretch>
                       <a:fillRect/>
                     </a:stretch>
@@ -835,7 +920,7 @@
                     <pic:cNvPicPr/>
                   </pic:nvPicPr>
                   <pic:blipFill rotWithShape="1">
-                    <a:blip r:embed="rId8"/>
+                    <a:blip r:embed="rId9"/>
                     <a:srcRect l="1122"/>
                     <a:stretch/>
                   </pic:blipFill>
@@ -868,19 +953,32 @@
         <w:pStyle w:val="Caption"/>
         <w:jc w:val="both"/>
       </w:pPr>
-      <w:bookmarkStart w:id="1" w:name="_Ref199329124"/>
+      <w:bookmarkStart w:id="2" w:name="_Ref199329124"/>
       <w:r>
         <w:t xml:space="preserve">Figure </w:t>
       </w:r>
-      <w:fldSimple w:instr=" SEQ Figure \* ARABIC ">
-        <w:r>
-          <w:rPr>
-            <w:noProof/>
-          </w:rPr>
-          <w:t>3</w:t>
-        </w:r>
-      </w:fldSimple>
-      <w:bookmarkEnd w:id="1"/>
+      <w:r>
+        <w:fldChar w:fldCharType="begin"/>
+      </w:r>
+      <w:r>
+        <w:instrText xml:space="preserve"> SEQ Figure \* ARABIC </w:instrText>
+      </w:r>
+      <w:r>
+        <w:fldChar w:fldCharType="separate"/>
+      </w:r>
+      <w:r>
+        <w:rPr>
+          <w:noProof/>
+        </w:rPr>
+        <w:t>3</w:t>
+      </w:r>
+      <w:r>
+        <w:rPr>
+          <w:noProof/>
+        </w:rPr>
+        <w:fldChar w:fldCharType="end"/>
+      </w:r>
+      <w:bookmarkEnd w:id="2"/>
       <w:r>
         <w:t>: SWE data shown as percent difference from the historical median</w:t>
       </w:r>
@@ -971,7 +1069,7 @@
                     <pic:cNvPicPr/>
                   </pic:nvPicPr>
                   <pic:blipFill>
-                    <a:blip r:embed="rId9"/>
+                    <a:blip r:embed="rId10"/>
                     <a:stretch>
                       <a:fillRect/>
                     </a:stretch>
@@ -997,19 +1095,32 @@
         <w:pStyle w:val="Caption"/>
         <w:jc w:val="both"/>
       </w:pPr>
-      <w:bookmarkStart w:id="2" w:name="_Ref199329909"/>
+      <w:bookmarkStart w:id="3" w:name="_Ref199329909"/>
       <w:r>
         <w:t xml:space="preserve">Figure </w:t>
       </w:r>
-      <w:fldSimple w:instr=" SEQ Figure \* ARABIC ">
-        <w:r>
-          <w:rPr>
-            <w:noProof/>
-          </w:rPr>
-          <w:t>4</w:t>
-        </w:r>
-      </w:fldSimple>
-      <w:bookmarkEnd w:id="2"/>
+      <w:r>
+        <w:fldChar w:fldCharType="begin"/>
+      </w:r>
+      <w:r>
+        <w:instrText xml:space="preserve"> SEQ Figure \* ARABIC </w:instrText>
+      </w:r>
+      <w:r>
+        <w:fldChar w:fldCharType="separate"/>
+      </w:r>
+      <w:r>
+        <w:rPr>
+          <w:noProof/>
+        </w:rPr>
+        <w:t>4</w:t>
+      </w:r>
+      <w:r>
+        <w:rPr>
+          <w:noProof/>
+        </w:rPr>
+        <w:fldChar w:fldCharType="end"/>
+      </w:r>
+      <w:bookmarkEnd w:id="3"/>
       <w:r>
         <w:t>: Timeseries comparison between ERA5 and Snow Pillow SWE at seven meteorological stations.</w:t>
       </w:r>
@@ -1090,7 +1201,7 @@
                     <pic:cNvPicPr/>
                   </pic:nvPicPr>
                   <pic:blipFill>
-                    <a:blip r:embed="rId10"/>
+                    <a:blip r:embed="rId11"/>
                     <a:stretch>
                       <a:fillRect/>
                     </a:stretch>
@@ -1116,19 +1227,32 @@
         <w:pStyle w:val="Caption"/>
         <w:jc w:val="both"/>
       </w:pPr>
-      <w:bookmarkStart w:id="3" w:name="_Ref199330396"/>
+      <w:bookmarkStart w:id="4" w:name="_Ref199330396"/>
       <w:r>
         <w:t xml:space="preserve">Figure </w:t>
       </w:r>
-      <w:fldSimple w:instr=" SEQ Figure \* ARABIC ">
-        <w:r>
-          <w:rPr>
-            <w:noProof/>
-          </w:rPr>
-          <w:t>5</w:t>
-        </w:r>
-      </w:fldSimple>
-      <w:bookmarkEnd w:id="3"/>
+      <w:r>
+        <w:fldChar w:fldCharType="begin"/>
+      </w:r>
+      <w:r>
+        <w:instrText xml:space="preserve"> SEQ Figure \* ARABIC </w:instrText>
+      </w:r>
+      <w:r>
+        <w:fldChar w:fldCharType="separate"/>
+      </w:r>
+      <w:r>
+        <w:rPr>
+          <w:noProof/>
+        </w:rPr>
+        <w:t>5</w:t>
+      </w:r>
+      <w:r>
+        <w:rPr>
+          <w:noProof/>
+        </w:rPr>
+        <w:fldChar w:fldCharType="end"/>
+      </w:r>
+      <w:bookmarkEnd w:id="4"/>
       <w:r>
         <w:t>: Scatterplot comparison between ERA5 and Snow Pillow SWE at seven meteorological stations.</w:t>
       </w:r>
@@ -1214,7 +1338,7 @@
                     <pic:cNvPicPr/>
                   </pic:nvPicPr>
                   <pic:blipFill>
-                    <a:blip r:embed="rId11"/>
+                    <a:blip r:embed="rId12"/>
                     <a:stretch>
                       <a:fillRect/>
                     </a:stretch>
@@ -1260,7 +1384,7 @@
                     <pic:cNvPicPr/>
                   </pic:nvPicPr>
                   <pic:blipFill>
-                    <a:blip r:embed="rId12"/>
+                    <a:blip r:embed="rId13"/>
                     <a:stretch>
                       <a:fillRect/>
                     </a:stretch>
@@ -1286,19 +1410,32 @@
         <w:pStyle w:val="Caption"/>
         <w:jc w:val="both"/>
       </w:pPr>
-      <w:bookmarkStart w:id="4" w:name="_Ref199331374"/>
+      <w:bookmarkStart w:id="5" w:name="_Ref199331374"/>
       <w:r>
         <w:t xml:space="preserve">Figure </w:t>
       </w:r>
-      <w:fldSimple w:instr=" SEQ Figure \* ARABIC ">
-        <w:r>
-          <w:rPr>
-            <w:noProof/>
-          </w:rPr>
-          <w:t>6</w:t>
-        </w:r>
-      </w:fldSimple>
-      <w:bookmarkEnd w:id="4"/>
+      <w:r>
+        <w:fldChar w:fldCharType="begin"/>
+      </w:r>
+      <w:r>
+        <w:instrText xml:space="preserve"> SEQ Figure \* ARABIC </w:instrText>
+      </w:r>
+      <w:r>
+        <w:fldChar w:fldCharType="separate"/>
+      </w:r>
+      <w:r>
+        <w:rPr>
+          <w:noProof/>
+        </w:rPr>
+        <w:t>6</w:t>
+      </w:r>
+      <w:r>
+        <w:rPr>
+          <w:noProof/>
+        </w:rPr>
+        <w:fldChar w:fldCharType="end"/>
+      </w:r>
+      <w:bookmarkEnd w:id="5"/>
       <w:r>
         <w:t>: (Left) Scatterplot showing ERA5 versus snow survey SWE measurements; (Right) error histogram.</w:t>
       </w:r>
@@ -1378,7 +1515,7 @@
                     <pic:cNvPicPr/>
                   </pic:nvPicPr>
                   <pic:blipFill>
-                    <a:blip r:embed="rId13"/>
+                    <a:blip r:embed="rId14"/>
                     <a:stretch>
                       <a:fillRect/>
                     </a:stretch>
@@ -1403,19 +1540,32 @@
       <w:pPr>
         <w:pStyle w:val="Caption"/>
       </w:pPr>
-      <w:bookmarkStart w:id="5" w:name="_Ref199332412"/>
+      <w:bookmarkStart w:id="6" w:name="_Ref199332412"/>
       <w:r>
         <w:t xml:space="preserve">Figure </w:t>
       </w:r>
-      <w:fldSimple w:instr=" SEQ Figure \* ARABIC ">
-        <w:r>
-          <w:rPr>
-            <w:noProof/>
-          </w:rPr>
-          <w:t>7</w:t>
-        </w:r>
-      </w:fldSimple>
-      <w:bookmarkEnd w:id="5"/>
+      <w:r>
+        <w:fldChar w:fldCharType="begin"/>
+      </w:r>
+      <w:r>
+        <w:instrText xml:space="preserve"> SEQ Figure \* ARABIC </w:instrText>
+      </w:r>
+      <w:r>
+        <w:fldChar w:fldCharType="separate"/>
+      </w:r>
+      <w:r>
+        <w:rPr>
+          <w:noProof/>
+        </w:rPr>
+        <w:t>7</w:t>
+      </w:r>
+      <w:r>
+        <w:rPr>
+          <w:noProof/>
+        </w:rPr>
+        <w:fldChar w:fldCharType="end"/>
+      </w:r>
+      <w:bookmarkEnd w:id="6"/>
       <w:r>
         <w:t>: Comparison of YG and ERA5-based basin averaged SWE.</w:t>
       </w:r>
@@ -1526,6 +1676,224 @@
     </w:sectPr>
   </w:body>
 </w:document>
+</file>
+
+<file path=word/numbering.xml><?xml version="1.0" encoding="utf-8"?>
+<w:numbering xmlns:wpc="http://schemas.microsoft.com/office/word/2010/wordprocessingCanvas" xmlns:cx="http://schemas.microsoft.com/office/drawing/2014/chartex" xmlns:cx1="http://schemas.microsoft.com/office/drawing/2015/9/8/chartex" xmlns:cx2="http://schemas.microsoft.com/office/drawing/2015/10/21/chartex" xmlns:cx3="http://schemas.microsoft.com/office/drawing/2016/5/9/chartex" xmlns:cx4="http://schemas.microsoft.com/office/drawing/2016/5/10/chartex" xmlns:cx5="http://schemas.microsoft.com/office/drawing/2016/5/11/chartex" xmlns:cx6="http://schemas.microsoft.com/office/drawing/2016/5/12/chartex" xmlns:cx7="http://schemas.microsoft.com/office/drawing/2016/5/13/chartex" xmlns:cx8="http://schemas.microsoft.com/office/drawing/2016/5/14/chartex" xmlns:mc="http://schemas.openxmlformats.org/markup-compatibility/2006" xmlns:aink="http://schemas.microsoft.com/office/drawing/2016/ink" xmlns:am3d="http://schemas.microsoft.com/office/drawing/2017/model3d" xmlns:o="urn:schemas-microsoft-com:office:office" xmlns:oel="http://schemas.microsoft.com/office/2019/extlst" xmlns:r="http://schemas.openxmlformats.org/officeDocument/2006/relationships" xmlns:m="http://schemas.openxmlformats.org/officeDocument/2006/math" xmlns:v="urn:schemas-microsoft-com:vml" xmlns:wp14="http://schemas.microsoft.com/office/word/2010/wordprocessingDrawing" xmlns:wp="http://schemas.openxmlformats.org/drawingml/2006/wordprocessingDrawing" xmlns:w10="urn:schemas-microsoft-com:office:word" xmlns:w="http://schemas.openxmlformats.org/wordprocessingml/2006/main" xmlns:w14="http://schemas.microsoft.com/office/word/2010/wordml" xmlns:w15="http://schemas.microsoft.com/office/word/2012/wordml" xmlns:w16cex="http://schemas.microsoft.com/office/word/2018/wordml/cex" xmlns:w16cid="http://schemas.microsoft.com/office/word/2016/wordml/cid" xmlns:w16="http://schemas.microsoft.com/office/word/2018/wordml" xmlns:w16du="http://schemas.microsoft.com/office/word/2023/wordml/word16du" xmlns:w16sdtdh="http://schemas.microsoft.com/office/word/2020/wordml/sdtdatahash" xmlns:w16sdtfl="http://schemas.microsoft.com/office/word/2024/wordml/sdtformatlock" xmlns:w16se="http://schemas.microsoft.com/office/word/2015/wordml/symex" xmlns:wpg="http://schemas.microsoft.com/office/word/2010/wordprocessingGroup" xmlns:wpi="http://schemas.microsoft.com/office/word/2010/wordprocessingInk" xmlns:wne="http://schemas.microsoft.com/office/word/2006/wordml" xmlns:wps="http://schemas.microsoft.com/office/word/2010/wordprocessingShape" mc:Ignorable="w14 w15 w16se w16cid w16 w16cex w16sdtdh w16sdtfl w16du wp14">
+  <w:abstractNum w:abstractNumId="0" w15:restartNumberingAfterBreak="0">
+    <w:nsid w:val="0493212B"/>
+    <w:multiLevelType w:val="multilevel"/>
+    <w:tmpl w:val="10090025"/>
+    <w:lvl w:ilvl="0">
+      <w:start w:val="1"/>
+      <w:numFmt w:val="decimal"/>
+      <w:pStyle w:val="Heading1"/>
+      <w:lvlText w:val="%1"/>
+      <w:lvlJc w:val="left"/>
+      <w:pPr>
+        <w:ind w:left="432" w:hanging="432"/>
+      </w:pPr>
+    </w:lvl>
+    <w:lvl w:ilvl="1">
+      <w:start w:val="1"/>
+      <w:numFmt w:val="decimal"/>
+      <w:pStyle w:val="Heading2"/>
+      <w:lvlText w:val="%1.%2"/>
+      <w:lvlJc w:val="left"/>
+      <w:pPr>
+        <w:ind w:left="576" w:hanging="576"/>
+      </w:pPr>
+    </w:lvl>
+    <w:lvl w:ilvl="2">
+      <w:start w:val="1"/>
+      <w:numFmt w:val="decimal"/>
+      <w:pStyle w:val="Heading3"/>
+      <w:lvlText w:val="%1.%2.%3"/>
+      <w:lvlJc w:val="left"/>
+      <w:pPr>
+        <w:ind w:left="720" w:hanging="720"/>
+      </w:pPr>
+    </w:lvl>
+    <w:lvl w:ilvl="3">
+      <w:start w:val="1"/>
+      <w:numFmt w:val="decimal"/>
+      <w:pStyle w:val="Heading4"/>
+      <w:lvlText w:val="%1.%2.%3.%4"/>
+      <w:lvlJc w:val="left"/>
+      <w:pPr>
+        <w:ind w:left="864" w:hanging="864"/>
+      </w:pPr>
+    </w:lvl>
+    <w:lvl w:ilvl="4">
+      <w:start w:val="1"/>
+      <w:numFmt w:val="decimal"/>
+      <w:pStyle w:val="Heading5"/>
+      <w:lvlText w:val="%1.%2.%3.%4.%5"/>
+      <w:lvlJc w:val="left"/>
+      <w:pPr>
+        <w:ind w:left="1008" w:hanging="1008"/>
+      </w:pPr>
+    </w:lvl>
+    <w:lvl w:ilvl="5">
+      <w:start w:val="1"/>
+      <w:numFmt w:val="decimal"/>
+      <w:pStyle w:val="Heading6"/>
+      <w:lvlText w:val="%1.%2.%3.%4.%5.%6"/>
+      <w:lvlJc w:val="left"/>
+      <w:pPr>
+        <w:ind w:left="1152" w:hanging="1152"/>
+      </w:pPr>
+    </w:lvl>
+    <w:lvl w:ilvl="6">
+      <w:start w:val="1"/>
+      <w:numFmt w:val="decimal"/>
+      <w:pStyle w:val="Heading7"/>
+      <w:lvlText w:val="%1.%2.%3.%4.%5.%6.%7"/>
+      <w:lvlJc w:val="left"/>
+      <w:pPr>
+        <w:ind w:left="1296" w:hanging="1296"/>
+      </w:pPr>
+    </w:lvl>
+    <w:lvl w:ilvl="7">
+      <w:start w:val="1"/>
+      <w:numFmt w:val="decimal"/>
+      <w:pStyle w:val="Heading8"/>
+      <w:lvlText w:val="%1.%2.%3.%4.%5.%6.%7.%8"/>
+      <w:lvlJc w:val="left"/>
+      <w:pPr>
+        <w:ind w:left="1440" w:hanging="1440"/>
+      </w:pPr>
+    </w:lvl>
+    <w:lvl w:ilvl="8">
+      <w:start w:val="1"/>
+      <w:numFmt w:val="decimal"/>
+      <w:pStyle w:val="Heading9"/>
+      <w:lvlText w:val="%1.%2.%3.%4.%5.%6.%7.%8.%9"/>
+      <w:lvlJc w:val="left"/>
+      <w:pPr>
+        <w:ind w:left="1584" w:hanging="1584"/>
+      </w:pPr>
+    </w:lvl>
+  </w:abstractNum>
+  <w:abstractNum w:abstractNumId="1" w15:restartNumberingAfterBreak="0">
+    <w:nsid w:val="3C7F1765"/>
+    <w:multiLevelType w:val="hybridMultilevel"/>
+    <w:tmpl w:val="2AB4C900"/>
+    <w:lvl w:ilvl="0" w:tplc="517441B4">
+      <w:numFmt w:val="bullet"/>
+      <w:lvlText w:val=""/>
+      <w:lvlJc w:val="left"/>
+      <w:pPr>
+        <w:ind w:left="720" w:hanging="360"/>
+      </w:pPr>
+      <w:rPr>
+        <w:rFonts w:ascii="Symbol" w:eastAsiaTheme="minorHAnsi" w:hAnsi="Symbol" w:cstheme="minorBidi" w:hint="default"/>
+      </w:rPr>
+    </w:lvl>
+    <w:lvl w:ilvl="1" w:tplc="10090003" w:tentative="1">
+      <w:start w:val="1"/>
+      <w:numFmt w:val="bullet"/>
+      <w:lvlText w:val="o"/>
+      <w:lvlJc w:val="left"/>
+      <w:pPr>
+        <w:ind w:left="1440" w:hanging="360"/>
+      </w:pPr>
+      <w:rPr>
+        <w:rFonts w:ascii="Courier New" w:hAnsi="Courier New" w:cs="Courier New" w:hint="default"/>
+      </w:rPr>
+    </w:lvl>
+    <w:lvl w:ilvl="2" w:tplc="10090005" w:tentative="1">
+      <w:start w:val="1"/>
+      <w:numFmt w:val="bullet"/>
+      <w:lvlText w:val=""/>
+      <w:lvlJc w:val="left"/>
+      <w:pPr>
+        <w:ind w:left="2160" w:hanging="360"/>
+      </w:pPr>
+      <w:rPr>
+        <w:rFonts w:ascii="Wingdings" w:hAnsi="Wingdings" w:hint="default"/>
+      </w:rPr>
+    </w:lvl>
+    <w:lvl w:ilvl="3" w:tplc="10090001" w:tentative="1">
+      <w:start w:val="1"/>
+      <w:numFmt w:val="bullet"/>
+      <w:lvlText w:val=""/>
+      <w:lvlJc w:val="left"/>
+      <w:pPr>
+        <w:ind w:left="2880" w:hanging="360"/>
+      </w:pPr>
+      <w:rPr>
+        <w:rFonts w:ascii="Symbol" w:hAnsi="Symbol" w:hint="default"/>
+      </w:rPr>
+    </w:lvl>
+    <w:lvl w:ilvl="4" w:tplc="10090003" w:tentative="1">
+      <w:start w:val="1"/>
+      <w:numFmt w:val="bullet"/>
+      <w:lvlText w:val="o"/>
+      <w:lvlJc w:val="left"/>
+      <w:pPr>
+        <w:ind w:left="3600" w:hanging="360"/>
+      </w:pPr>
+      <w:rPr>
+        <w:rFonts w:ascii="Courier New" w:hAnsi="Courier New" w:cs="Courier New" w:hint="default"/>
+      </w:rPr>
+    </w:lvl>
+    <w:lvl w:ilvl="5" w:tplc="10090005" w:tentative="1">
+      <w:start w:val="1"/>
+      <w:numFmt w:val="bullet"/>
+      <w:lvlText w:val=""/>
+      <w:lvlJc w:val="left"/>
+      <w:pPr>
+        <w:ind w:left="4320" w:hanging="360"/>
+      </w:pPr>
+      <w:rPr>
+        <w:rFonts w:ascii="Wingdings" w:hAnsi="Wingdings" w:hint="default"/>
+      </w:rPr>
+    </w:lvl>
+    <w:lvl w:ilvl="6" w:tplc="10090001" w:tentative="1">
+      <w:start w:val="1"/>
+      <w:numFmt w:val="bullet"/>
+      <w:lvlText w:val=""/>
+      <w:lvlJc w:val="left"/>
+      <w:pPr>
+        <w:ind w:left="5040" w:hanging="360"/>
+      </w:pPr>
+      <w:rPr>
+        <w:rFonts w:ascii="Symbol" w:hAnsi="Symbol" w:hint="default"/>
+      </w:rPr>
+    </w:lvl>
+    <w:lvl w:ilvl="7" w:tplc="10090003" w:tentative="1">
+      <w:start w:val="1"/>
+      <w:numFmt w:val="bullet"/>
+      <w:lvlText w:val="o"/>
+      <w:lvlJc w:val="left"/>
+      <w:pPr>
+        <w:ind w:left="5760" w:hanging="360"/>
+      </w:pPr>
+      <w:rPr>
+        <w:rFonts w:ascii="Courier New" w:hAnsi="Courier New" w:cs="Courier New" w:hint="default"/>
+      </w:rPr>
+    </w:lvl>
+    <w:lvl w:ilvl="8" w:tplc="10090005" w:tentative="1">
+      <w:start w:val="1"/>
+      <w:numFmt w:val="bullet"/>
+      <w:lvlText w:val=""/>
+      <w:lvlJc w:val="left"/>
+      <w:pPr>
+        <w:ind w:left="6480" w:hanging="360"/>
+      </w:pPr>
+      <w:rPr>
+        <w:rFonts w:ascii="Wingdings" w:hAnsi="Wingdings" w:hint="default"/>
+      </w:rPr>
+    </w:lvl>
+  </w:abstractNum>
+  <w:num w:numId="1" w16cid:durableId="2002390890">
+    <w:abstractNumId w:val="0"/>
+  </w:num>
+  <w:num w:numId="2" w16cid:durableId="1934898103">
+    <w:abstractNumId w:val="1"/>
+  </w:num>
+</w:numbering>
 </file>
 
 <file path=word/styles.xml><?xml version="1.0" encoding="utf-8"?>
@@ -1940,6 +2308,9 @@
     <w:pPr>
       <w:keepNext/>
       <w:keepLines/>
+      <w:numPr>
+        <w:numId w:val="1"/>
+      </w:numPr>
       <w:spacing w:before="360" w:after="80"/>
       <w:outlineLvl w:val="0"/>
     </w:pPr>
@@ -1956,13 +2327,16 @@
     <w:next w:val="Normal"/>
     <w:link w:val="Heading2Char"/>
     <w:uiPriority w:val="9"/>
-    <w:semiHidden/>
     <w:unhideWhenUsed/>
     <w:qFormat/>
     <w:rsid w:val="008B0FD6"/>
     <w:pPr>
       <w:keepNext/>
       <w:keepLines/>
+      <w:numPr>
+        <w:ilvl w:val="1"/>
+        <w:numId w:val="1"/>
+      </w:numPr>
       <w:spacing w:before="160" w:after="80"/>
       <w:outlineLvl w:val="1"/>
     </w:pPr>
@@ -1986,6 +2360,10 @@
     <w:pPr>
       <w:keepNext/>
       <w:keepLines/>
+      <w:numPr>
+        <w:ilvl w:val="2"/>
+        <w:numId w:val="1"/>
+      </w:numPr>
       <w:spacing w:before="160" w:after="80"/>
       <w:outlineLvl w:val="2"/>
     </w:pPr>
@@ -2009,6 +2387,10 @@
     <w:pPr>
       <w:keepNext/>
       <w:keepLines/>
+      <w:numPr>
+        <w:ilvl w:val="3"/>
+        <w:numId w:val="1"/>
+      </w:numPr>
       <w:spacing w:before="80" w:after="40"/>
       <w:outlineLvl w:val="3"/>
     </w:pPr>
@@ -2032,6 +2414,10 @@
     <w:pPr>
       <w:keepNext/>
       <w:keepLines/>
+      <w:numPr>
+        <w:ilvl w:val="4"/>
+        <w:numId w:val="1"/>
+      </w:numPr>
       <w:spacing w:before="80" w:after="40"/>
       <w:outlineLvl w:val="4"/>
     </w:pPr>
@@ -2053,6 +2439,10 @@
     <w:pPr>
       <w:keepNext/>
       <w:keepLines/>
+      <w:numPr>
+        <w:ilvl w:val="5"/>
+        <w:numId w:val="1"/>
+      </w:numPr>
       <w:spacing w:before="40" w:after="0"/>
       <w:outlineLvl w:val="5"/>
     </w:pPr>
@@ -2076,6 +2466,10 @@
     <w:pPr>
       <w:keepNext/>
       <w:keepLines/>
+      <w:numPr>
+        <w:ilvl w:val="6"/>
+        <w:numId w:val="1"/>
+      </w:numPr>
       <w:spacing w:before="40" w:after="0"/>
       <w:outlineLvl w:val="6"/>
     </w:pPr>
@@ -2097,6 +2491,10 @@
     <w:pPr>
       <w:keepNext/>
       <w:keepLines/>
+      <w:numPr>
+        <w:ilvl w:val="7"/>
+        <w:numId w:val="1"/>
+      </w:numPr>
       <w:spacing w:after="0"/>
       <w:outlineLvl w:val="7"/>
     </w:pPr>
@@ -2120,6 +2518,10 @@
     <w:pPr>
       <w:keepNext/>
       <w:keepLines/>
+      <w:numPr>
+        <w:ilvl w:val="8"/>
+        <w:numId w:val="1"/>
+      </w:numPr>
       <w:spacing w:after="0"/>
       <w:outlineLvl w:val="8"/>
     </w:pPr>
@@ -2172,7 +2574,6 @@
     <w:basedOn w:val="DefaultParagraphFont"/>
     <w:link w:val="Heading2"/>
     <w:uiPriority w:val="9"/>
-    <w:semiHidden/>
     <w:rsid w:val="008B0FD6"/>
     <w:rPr>
       <w:rFonts w:asciiTheme="majorHAnsi" w:eastAsiaTheme="majorEastAsia" w:hAnsiTheme="majorHAnsi" w:cstheme="majorBidi"/>

</xml_diff>

<commit_message>
general development on ywwr app
</commit_message>
<xml_diff>
--- a/dev/freshet_forecasting/technical_memo.docx
+++ b/dev/freshet_forecasting/technical_memo.docx
@@ -139,6 +139,9 @@
         <w:jc w:val="both"/>
       </w:pPr>
       <w:r>
+        <w:rPr>
+          <w:noProof/>
+        </w:rPr>
         <w:drawing>
           <wp:inline distT="0" distB="0" distL="0" distR="0" wp14:anchorId="57C821E6" wp14:editId="46710983">
             <wp:extent cx="5943600" cy="3556000"/>
@@ -191,24 +194,14 @@
       <w:r>
         <w:t xml:space="preserve">Figure </w:t>
       </w:r>
-      <w:r>
-        <w:fldChar w:fldCharType="begin"/>
-      </w:r>
-      <w:r>
-        <w:instrText xml:space="preserve"> SEQ Figure \* ARABIC </w:instrText>
-      </w:r>
-      <w:r>
-        <w:fldChar w:fldCharType="separate"/>
-      </w:r>
-      <w:r>
-        <w:rPr>
-          <w:noProof/>
-        </w:rPr>
-        <w:t>1</w:t>
-      </w:r>
-      <w:r>
-        <w:fldChar w:fldCharType="end"/>
-      </w:r>
+      <w:fldSimple w:instr=" SEQ Figure \* ARABIC ">
+        <w:r>
+          <w:rPr>
+            <w:noProof/>
+          </w:rPr>
+          <w:t>1</w:t>
+        </w:r>
+      </w:fldSimple>
       <w:r>
         <w:t>: Screenshot of preliminary linear regression based analysis, conducted by [?].</w:t>
       </w:r>
@@ -227,24 +220,14 @@
       <w:r>
         <w:t xml:space="preserve">Table </w:t>
       </w:r>
-      <w:r>
-        <w:fldChar w:fldCharType="begin"/>
-      </w:r>
-      <w:r>
-        <w:instrText xml:space="preserve"> SEQ Table \* ARABIC </w:instrText>
-      </w:r>
-      <w:r>
-        <w:fldChar w:fldCharType="separate"/>
-      </w:r>
-      <w:r>
-        <w:rPr>
-          <w:noProof/>
-        </w:rPr>
-        <w:t>1</w:t>
-      </w:r>
-      <w:r>
-        <w:fldChar w:fldCharType="end"/>
-      </w:r>
+      <w:fldSimple w:instr=" SEQ Table \* ARABIC ">
+        <w:r>
+          <w:rPr>
+            <w:noProof/>
+          </w:rPr>
+          <w:t>1</w:t>
+        </w:r>
+      </w:fldSimple>
       <w:bookmarkEnd w:id="0"/>
       <w:r>
         <w:t>: Study basins and corresponding gauge codes</w:t>
@@ -582,6 +565,14 @@
     </w:p>
     <w:p>
       <w:pPr>
+        <w:pStyle w:val="Heading2"/>
+      </w:pPr>
+      <w:r>
+        <w:t>Objectives</w:t>
+      </w:r>
+    </w:p>
+    <w:p>
+      <w:pPr>
         <w:jc w:val="both"/>
       </w:pPr>
       <w:r>
@@ -598,7 +589,16 @@
         <w:jc w:val="both"/>
       </w:pPr>
       <w:r>
-        <w:t>Evaluate additional predictor variables</w:t>
+        <w:t xml:space="preserve">Evaluate </w:t>
+      </w:r>
+      <w:r>
+        <w:t xml:space="preserve">the effects that </w:t>
+      </w:r>
+      <w:r>
+        <w:t xml:space="preserve">additional </w:t>
+      </w:r>
+      <w:r>
+        <w:t>covariates have on prediction accuracy</w:t>
       </w:r>
     </w:p>
     <w:p>
@@ -674,6 +674,9 @@
         <w:jc w:val="center"/>
       </w:pPr>
       <w:r>
+        <w:rPr>
+          <w:noProof/>
+        </w:rPr>
         <w:lastRenderedPageBreak/>
         <w:drawing>
           <wp:inline distT="0" distB="0" distL="0" distR="0" wp14:anchorId="34FA9B94" wp14:editId="6614B795">
@@ -721,43 +724,108 @@
       <w:r>
         <w:t xml:space="preserve">Figure </w:t>
       </w:r>
-      <w:r>
-        <w:fldChar w:fldCharType="begin"/>
-      </w:r>
-      <w:r>
-        <w:instrText xml:space="preserve"> SEQ Figure \* ARABIC </w:instrText>
-      </w:r>
-      <w:r>
-        <w:fldChar w:fldCharType="separate"/>
-      </w:r>
+      <w:fldSimple w:instr=" SEQ Figure \* ARABIC ">
+        <w:r>
+          <w:rPr>
+            <w:noProof/>
+          </w:rPr>
+          <w:t>2</w:t>
+        </w:r>
+      </w:fldSimple>
+      <w:bookmarkEnd w:id="1"/>
+      <w:r>
+        <w:t>: Baseline single variable linear regression models</w:t>
+      </w:r>
+      <w:r>
+        <w:t>.</w:t>
+      </w:r>
+    </w:p>
+    <w:p>
+      <w:pPr>
+        <w:keepNext/>
+        <w:jc w:val="center"/>
+      </w:pPr>
+      <w:r>
+        <w:lastRenderedPageBreak/>
+        <w:drawing>
+          <wp:inline distT="0" distB="0" distL="0" distR="0" wp14:anchorId="00CE732F" wp14:editId="21C4532C">
+            <wp:extent cx="3848100" cy="5154755"/>
+            <wp:effectExtent l="0" t="0" r="0" b="8255"/>
+            <wp:docPr id="1663138826" name="Picture 1" descr="A group of graphs showing different types of river&#10;&#10;AI-generated content may be incorrect."/>
+            <wp:cNvGraphicFramePr>
+              <a:graphicFrameLocks xmlns:a="http://schemas.openxmlformats.org/drawingml/2006/main" noChangeAspect="1"/>
+            </wp:cNvGraphicFramePr>
+            <a:graphic xmlns:a="http://schemas.openxmlformats.org/drawingml/2006/main">
+              <a:graphicData uri="http://schemas.openxmlformats.org/drawingml/2006/picture">
+                <pic:pic xmlns:pic="http://schemas.openxmlformats.org/drawingml/2006/picture">
+                  <pic:nvPicPr>
+                    <pic:cNvPr id="1663138826" name="Picture 1" descr="A group of graphs showing different types of river&#10;&#10;AI-generated content may be incorrect."/>
+                    <pic:cNvPicPr/>
+                  </pic:nvPicPr>
+                  <pic:blipFill>
+                    <a:blip r:embed="rId8"/>
+                    <a:stretch>
+                      <a:fillRect/>
+                    </a:stretch>
+                  </pic:blipFill>
+                  <pic:spPr>
+                    <a:xfrm>
+                      <a:off x="0" y="0"/>
+                      <a:ext cx="3854305" cy="5163067"/>
+                    </a:xfrm>
+                    <a:prstGeom prst="rect">
+                      <a:avLst/>
+                    </a:prstGeom>
+                  </pic:spPr>
+                </pic:pic>
+              </a:graphicData>
+            </a:graphic>
+          </wp:inline>
+        </w:drawing>
+      </w:r>
+    </w:p>
+    <w:p>
+      <w:pPr>
+        <w:pStyle w:val="Caption"/>
+        <w:jc w:val="center"/>
+      </w:pPr>
+      <w:r>
+        <w:t xml:space="preserve">Figure </w:t>
+      </w:r>
+      <w:fldSimple w:instr=" SEQ Figure \* ARABIC ">
+        <w:r>
+          <w:rPr>
+            <w:noProof/>
+          </w:rPr>
+          <w:t>3</w:t>
+        </w:r>
+      </w:fldSimple>
+      <w:r>
+        <w:t xml:space="preserve">: Linear models as 1:1 </w:t>
+      </w:r>
+      <w:proofErr w:type="gramStart"/>
+      <w:r>
+        <w:t>plots</w:t>
+      </w:r>
+      <w:proofErr w:type="gramEnd"/>
+      <w:r>
+        <w:t>.</w:t>
+      </w:r>
+    </w:p>
+    <w:p>
+      <w:r>
+        <w:t>Next, we seek to evaluate the effect of additional covariates with respect to improving the accuracy of seasonal peak prediction.</w:t>
+      </w:r>
+    </w:p>
+    <w:p/>
+    <w:p>
+      <w:pPr>
+        <w:jc w:val="both"/>
+      </w:pPr>
       <w:r>
         <w:rPr>
           <w:noProof/>
         </w:rPr>
-        <w:t>2</w:t>
-      </w:r>
-      <w:r>
-        <w:fldChar w:fldCharType="end"/>
-      </w:r>
-      <w:bookmarkEnd w:id="1"/>
-      <w:r>
-        <w:t>: Baseline single variable linear regression models</w:t>
-      </w:r>
-      <w:r>
-        <w:t>.</w:t>
-      </w:r>
-    </w:p>
-    <w:p/>
-    <w:p>
-      <w:pPr>
-        <w:jc w:val="both"/>
-      </w:pPr>
-    </w:p>
-    <w:p>
-      <w:pPr>
-        <w:jc w:val="both"/>
-      </w:pPr>
-      <w:r>
         <w:lastRenderedPageBreak/>
         <w:drawing>
           <wp:inline distT="0" distB="0" distL="0" distR="0" wp14:anchorId="6E955DC2" wp14:editId="39459408">
@@ -775,7 +843,7 @@
                     <pic:cNvPicPr/>
                   </pic:nvPicPr>
                   <pic:blipFill>
-                    <a:blip r:embed="rId8"/>
+                    <a:blip r:embed="rId9"/>
                     <a:stretch>
                       <a:fillRect/>
                     </a:stretch>
@@ -920,7 +988,7 @@
                     <pic:cNvPicPr/>
                   </pic:nvPicPr>
                   <pic:blipFill rotWithShape="1">
-                    <a:blip r:embed="rId9"/>
+                    <a:blip r:embed="rId10"/>
                     <a:srcRect l="1122"/>
                     <a:stretch/>
                   </pic:blipFill>
@@ -957,27 +1025,14 @@
       <w:r>
         <w:t xml:space="preserve">Figure </w:t>
       </w:r>
-      <w:r>
-        <w:fldChar w:fldCharType="begin"/>
-      </w:r>
-      <w:r>
-        <w:instrText xml:space="preserve"> SEQ Figure \* ARABIC </w:instrText>
-      </w:r>
-      <w:r>
-        <w:fldChar w:fldCharType="separate"/>
-      </w:r>
-      <w:r>
-        <w:rPr>
-          <w:noProof/>
-        </w:rPr>
-        <w:t>3</w:t>
-      </w:r>
-      <w:r>
-        <w:rPr>
-          <w:noProof/>
-        </w:rPr>
-        <w:fldChar w:fldCharType="end"/>
-      </w:r>
+      <w:fldSimple w:instr=" SEQ Figure \* ARABIC ">
+        <w:r>
+          <w:rPr>
+            <w:noProof/>
+          </w:rPr>
+          <w:t>4</w:t>
+        </w:r>
+      </w:fldSimple>
       <w:bookmarkEnd w:id="2"/>
       <w:r>
         <w:t>: SWE data shown as percent difference from the historical median</w:t>
@@ -1069,7 +1124,7 @@
                     <pic:cNvPicPr/>
                   </pic:nvPicPr>
                   <pic:blipFill>
-                    <a:blip r:embed="rId10"/>
+                    <a:blip r:embed="rId11"/>
                     <a:stretch>
                       <a:fillRect/>
                     </a:stretch>
@@ -1099,27 +1154,14 @@
       <w:r>
         <w:t xml:space="preserve">Figure </w:t>
       </w:r>
-      <w:r>
-        <w:fldChar w:fldCharType="begin"/>
-      </w:r>
-      <w:r>
-        <w:instrText xml:space="preserve"> SEQ Figure \* ARABIC </w:instrText>
-      </w:r>
-      <w:r>
-        <w:fldChar w:fldCharType="separate"/>
-      </w:r>
-      <w:r>
-        <w:rPr>
-          <w:noProof/>
-        </w:rPr>
-        <w:t>4</w:t>
-      </w:r>
-      <w:r>
-        <w:rPr>
-          <w:noProof/>
-        </w:rPr>
-        <w:fldChar w:fldCharType="end"/>
-      </w:r>
+      <w:fldSimple w:instr=" SEQ Figure \* ARABIC ">
+        <w:r>
+          <w:rPr>
+            <w:noProof/>
+          </w:rPr>
+          <w:t>5</w:t>
+        </w:r>
+      </w:fldSimple>
       <w:bookmarkEnd w:id="3"/>
       <w:r>
         <w:t>: Timeseries comparison between ERA5 and Snow Pillow SWE at seven meteorological stations.</w:t>
@@ -1139,7 +1181,15 @@
         <w:t>This effect is exacerbated by the fact that SWE products such as ERA5 can be very inaccurate in mountainous regions (Mudryk et al., 2025). Interestingly, ERA5 SWE estimates at King Solomon Dome are lower than those of the met station, which might be attributable to the station being at a much higher elevation than the surrounding area that would be included in the ERA5 grid cell</w:t>
       </w:r>
       <w:r>
-        <w:t xml:space="preserve">. The same results are displayed as 1:1 scatterplots in </w:t>
+        <w:t xml:space="preserve">. The same results are displayed as 1:1 </w:t>
+      </w:r>
+      <w:proofErr w:type="gramStart"/>
+      <w:r>
+        <w:t>scatterplots</w:t>
+      </w:r>
+      <w:proofErr w:type="gramEnd"/>
+      <w:r>
+        <w:t xml:space="preserve"> in </w:t>
       </w:r>
       <w:r>
         <w:fldChar w:fldCharType="begin"/>
@@ -1201,7 +1251,7 @@
                     <pic:cNvPicPr/>
                   </pic:nvPicPr>
                   <pic:blipFill>
-                    <a:blip r:embed="rId11"/>
+                    <a:blip r:embed="rId12"/>
                     <a:stretch>
                       <a:fillRect/>
                     </a:stretch>
@@ -1231,27 +1281,14 @@
       <w:r>
         <w:t xml:space="preserve">Figure </w:t>
       </w:r>
-      <w:r>
-        <w:fldChar w:fldCharType="begin"/>
-      </w:r>
-      <w:r>
-        <w:instrText xml:space="preserve"> SEQ Figure \* ARABIC </w:instrText>
-      </w:r>
-      <w:r>
-        <w:fldChar w:fldCharType="separate"/>
-      </w:r>
-      <w:r>
-        <w:rPr>
-          <w:noProof/>
-        </w:rPr>
-        <w:t>5</w:t>
-      </w:r>
-      <w:r>
-        <w:rPr>
-          <w:noProof/>
-        </w:rPr>
-        <w:fldChar w:fldCharType="end"/>
-      </w:r>
+      <w:fldSimple w:instr=" SEQ Figure \* ARABIC ">
+        <w:r>
+          <w:rPr>
+            <w:noProof/>
+          </w:rPr>
+          <w:t>6</w:t>
+        </w:r>
+      </w:fldSimple>
       <w:bookmarkEnd w:id="4"/>
       <w:r>
         <w:t>: Scatterplot comparison between ERA5 and Snow Pillow SWE at seven meteorological stations.</w:t>
@@ -1338,7 +1375,7 @@
                     <pic:cNvPicPr/>
                   </pic:nvPicPr>
                   <pic:blipFill>
-                    <a:blip r:embed="rId12"/>
+                    <a:blip r:embed="rId13"/>
                     <a:stretch>
                       <a:fillRect/>
                     </a:stretch>
@@ -1384,7 +1421,7 @@
                     <pic:cNvPicPr/>
                   </pic:nvPicPr>
                   <pic:blipFill>
-                    <a:blip r:embed="rId13"/>
+                    <a:blip r:embed="rId14"/>
                     <a:stretch>
                       <a:fillRect/>
                     </a:stretch>
@@ -1414,27 +1451,14 @@
       <w:r>
         <w:t xml:space="preserve">Figure </w:t>
       </w:r>
-      <w:r>
-        <w:fldChar w:fldCharType="begin"/>
-      </w:r>
-      <w:r>
-        <w:instrText xml:space="preserve"> SEQ Figure \* ARABIC </w:instrText>
-      </w:r>
-      <w:r>
-        <w:fldChar w:fldCharType="separate"/>
-      </w:r>
-      <w:r>
-        <w:rPr>
-          <w:noProof/>
-        </w:rPr>
-        <w:t>6</w:t>
-      </w:r>
-      <w:r>
-        <w:rPr>
-          <w:noProof/>
-        </w:rPr>
-        <w:fldChar w:fldCharType="end"/>
-      </w:r>
+      <w:fldSimple w:instr=" SEQ Figure \* ARABIC ">
+        <w:r>
+          <w:rPr>
+            <w:noProof/>
+          </w:rPr>
+          <w:t>7</w:t>
+        </w:r>
+      </w:fldSimple>
       <w:bookmarkEnd w:id="5"/>
       <w:r>
         <w:t>: (Left) Scatterplot showing ERA5 versus snow survey SWE measurements; (Right) error histogram.</w:t>
@@ -1515,7 +1539,7 @@
                     <pic:cNvPicPr/>
                   </pic:nvPicPr>
                   <pic:blipFill>
-                    <a:blip r:embed="rId14"/>
+                    <a:blip r:embed="rId15"/>
                     <a:stretch>
                       <a:fillRect/>
                     </a:stretch>
@@ -1544,27 +1568,14 @@
       <w:r>
         <w:t xml:space="preserve">Figure </w:t>
       </w:r>
-      <w:r>
-        <w:fldChar w:fldCharType="begin"/>
-      </w:r>
-      <w:r>
-        <w:instrText xml:space="preserve"> SEQ Figure \* ARABIC </w:instrText>
-      </w:r>
-      <w:r>
-        <w:fldChar w:fldCharType="separate"/>
-      </w:r>
-      <w:r>
-        <w:rPr>
-          <w:noProof/>
-        </w:rPr>
-        <w:t>7</w:t>
-      </w:r>
-      <w:r>
-        <w:rPr>
-          <w:noProof/>
-        </w:rPr>
-        <w:fldChar w:fldCharType="end"/>
-      </w:r>
+      <w:fldSimple w:instr=" SEQ Figure \* ARABIC ">
+        <w:r>
+          <w:rPr>
+            <w:noProof/>
+          </w:rPr>
+          <w:t>8</w:t>
+        </w:r>
+      </w:fldSimple>
       <w:bookmarkEnd w:id="6"/>
       <w:r>
         <w:t>: Comparison of YG and ERA5-based basin averaged SWE.</w:t>
@@ -2533,6 +2544,7 @@
   <w:style w:type="character" w:default="1" w:styleId="DefaultParagraphFont">
     <w:name w:val="Default Paragraph Font"/>
     <w:uiPriority w:val="1"/>
+    <w:semiHidden/>
     <w:unhideWhenUsed/>
   </w:style>
   <w:style w:type="table" w:default="1" w:styleId="TableNormal">
@@ -3181,6 +3193,26 @@
 </a:theme>
 </file>
 
+<file path=word/webextensions/taskpanes.xml><?xml version="1.0" encoding="utf-8"?>
+<wetp:taskpanes xmlns:wetp="http://schemas.microsoft.com/office/webextensions/taskpanes/2010/11">
+  <wetp:taskpane dockstate="right" visibility="0" width="350" row="0">
+    <wetp:webextensionref xmlns:r="http://schemas.openxmlformats.org/officeDocument/2006/relationships" r:id="rId1"/>
+  </wetp:taskpane>
+</wetp:taskpanes>
+</file>
+
+<file path=word/webextensions/webextension1.xml><?xml version="1.0" encoding="utf-8"?>
+<we:webextension xmlns:we="http://schemas.microsoft.com/office/webextensions/webextension/2010/11" id="{5088DF7E-75BD-4FA7-80D9-C31EEFE6F6A8}">
+  <we:reference id="wa200005669" version="2.0.0.0" store="en-US" storeType="OMEX"/>
+  <we:alternateReferences>
+    <we:reference id="WA200005669" version="2.0.0.0" store="WA200005669" storeType="OMEX"/>
+  </we:alternateReferences>
+  <we:properties/>
+  <we:bindings/>
+  <we:snapshot xmlns:r="http://schemas.openxmlformats.org/officeDocument/2006/relationships"/>
+</we:webextension>
+</file>
+
 <file path=customXml/item1.xml><?xml version="1.0" encoding="utf-8"?>
 <b:Sources xmlns:b="http://schemas.openxmlformats.org/officeDocument/2006/bibliography" xmlns="http://schemas.openxmlformats.org/officeDocument/2006/bibliography" SelectedStyle="\APASixthEditionOfficeOnline.xsl" StyleName="APA" Version="6"/>
 </file>

</xml_diff>